<commit_message>
Otázka 24 - Further edi
</commit_message>
<xml_diff>
--- a/24 Aktivní síťové prvky/24. otázka.docx
+++ b/24 Aktivní síťové prvky/24. otázka.docx
@@ -9,8 +9,6 @@
       <w:r>
         <w:t>Aktivní síťové prvky</w:t>
       </w:r>
-      <w:bookmarkStart w:id="0" w:name="_GoBack"/>
-      <w:bookmarkEnd w:id="0"/>
     </w:p>
     <w:p>
       <w:pPr>
@@ -30,6 +28,12 @@
         <w:rPr>
           <w:sz w:val="16"/>
         </w:rPr>
+        <w:t xml:space="preserve">O: </w:t>
+      </w:r>
+      <w:r>
+        <w:rPr>
+          <w:sz w:val="16"/>
+        </w:rPr>
         <w:t>Filipova super otázka. Zaflexil</w:t>
       </w:r>
       <w:r>
@@ -50,6 +54,33 @@
           <w:sz w:val="16"/>
         </w:rPr>
         <w:t xml:space="preserve"> jako.</w:t>
+      </w:r>
+    </w:p>
+    <w:p>
+      <w:pPr>
+        <w:rPr>
+          <w:sz w:val="16"/>
+        </w:rPr>
+      </w:pPr>
+      <w:r>
+        <w:rPr>
+          <w:sz w:val="16"/>
+        </w:rPr>
+        <w:t xml:space="preserve">F: Tak </w:t>
+      </w:r>
+      <w:proofErr w:type="spellStart"/>
+      <w:r>
+        <w:rPr>
+          <w:sz w:val="16"/>
+        </w:rPr>
+        <w:t>pardón</w:t>
+      </w:r>
+      <w:proofErr w:type="spellEnd"/>
+      <w:r>
+        <w:rPr>
+          <w:sz w:val="16"/>
+        </w:rPr>
+        <w:t xml:space="preserve">, pokusím se polepšit. Jen mi prosím tě neber mých 100+ procent :D </w:t>
       </w:r>
     </w:p>
     <w:p>
@@ -845,14 +876,12 @@
       <w:r>
         <w:t xml:space="preserve">. Já měl rozbitý kabel a trvalo to jen hodinu, než jsem na to přišel. </w:t>
       </w:r>
-      <w:proofErr w:type="gramStart"/>
       <w:r>
         <w:rPr>
           <w:lang w:val="en-GB"/>
         </w:rPr>
         <w:t>Also</w:t>
       </w:r>
-      <w:proofErr w:type="gramEnd"/>
       <w:r>
         <w:rPr>
           <w:lang w:val="en-GB"/>
@@ -871,6 +900,32 @@
       <w:r>
         <w:t>ze serveru</w:t>
       </w:r>
+      <w:r>
+        <w:t xml:space="preserve"> =&gt; </w:t>
+      </w:r>
+      <w:r>
+        <w:t xml:space="preserve">s Fílou jsme to otestovali za vás </w:t>
+      </w:r>
+      <w:r>
+        <w:rPr>
+          <mc:AlternateContent>
+            <mc:Choice Requires="w16se"/>
+            <mc:Fallback>
+              <w:rFonts w:ascii="Segoe UI Emoji" w:eastAsia="Segoe UI Emoji" w:hAnsi="Segoe UI Emoji" w:cs="Segoe UI Emoji"/>
+            </mc:Fallback>
+          </mc:AlternateContent>
+        </w:rPr>
+        <mc:AlternateContent>
+          <mc:Choice Requires="w16se">
+            <w16se:symEx w16se:font="Segoe UI Emoji" w16se:char="1F60A"/>
+          </mc:Choice>
+          <mc:Fallback>
+            <w:t>😊</w:t>
+          </mc:Fallback>
+        </mc:AlternateContent>
+      </w:r>
+      <w:bookmarkStart w:id="0" w:name="_GoBack"/>
+      <w:bookmarkEnd w:id="0"/>
       <w:r>
         <w:t>.</w:t>
       </w:r>

</xml_diff>